<commit_message>
Added final changes to the code for processed_alg and edited the final sections of the report.
Made changes on the extraction of the start time of a job and finished the final sections of the report.
</commit_message>
<xml_diff>
--- a/DS_stage2_report.docx
+++ b/DS_stage2_report.docx
@@ -246,7 +246,79 @@
         <w:rPr>
           <w:rFonts w:ascii="Times New Roman" w:hAnsi="Times New Roman" w:cs="Times New Roman"/>
         </w:rPr>
-        <w:t xml:space="preserve">s, The Best Fit, The Worst Fit and The First Fit algorithms. The problems that these algorithms present, however, are of the increased </w:t>
+        <w:t>s, The Best Fit, The Worst Fit and The First Fit algorithms. The problem</w:t>
+      </w:r>
+      <w:r>
+        <w:rPr>
+          <w:rFonts w:ascii="Times New Roman" w:hAnsi="Times New Roman" w:cs="Times New Roman"/>
+        </w:rPr>
+        <w:t xml:space="preserve"> presented by the First Fit </w:t>
+      </w:r>
+      <w:proofErr w:type="gramStart"/>
+      <w:r>
+        <w:rPr>
+          <w:rFonts w:ascii="Times New Roman" w:hAnsi="Times New Roman" w:cs="Times New Roman"/>
+        </w:rPr>
+        <w:t>algorithm</w:t>
+      </w:r>
+      <w:proofErr w:type="gramEnd"/>
+      <w:r>
+        <w:rPr>
+          <w:rFonts w:ascii="Times New Roman" w:hAnsi="Times New Roman" w:cs="Times New Roman"/>
+        </w:rPr>
+        <w:t xml:space="preserve"> however, is that if it does not find a server for the job to be scheduled based on the resources that are available on the first iteration and having no waiting, it will loop through the entire server to find the first server that is active or booting up and runs the server there, wasting a lot of memory in the process. As a result, this wastes a lot of memory by just allocating the memory even if the allocation of the size of the pattern for the job is bigger compared to the job or not. As a result, external fragmentation can occur from the implementation of the first fit algorithm. </w:t>
+      </w:r>
+    </w:p>
+    <w:p>
+      <w:pPr>
+        <w:rPr>
+          <w:rFonts w:ascii="Times New Roman" w:hAnsi="Times New Roman" w:cs="Times New Roman"/>
+        </w:rPr>
+      </w:pPr>
+    </w:p>
+    <w:p>
+      <w:pPr>
+        <w:rPr>
+          <w:rFonts w:ascii="Times New Roman" w:hAnsi="Times New Roman" w:cs="Times New Roman"/>
+        </w:rPr>
+      </w:pPr>
+      <w:r>
+        <w:rPr>
+          <w:rFonts w:ascii="Times New Roman" w:hAnsi="Times New Roman" w:cs="Times New Roman"/>
+        </w:rPr>
+        <w:t xml:space="preserve">The </w:t>
+      </w:r>
+      <w:proofErr w:type="spellStart"/>
+      <w:r>
+        <w:rPr>
+          <w:rFonts w:ascii="Times New Roman" w:hAnsi="Times New Roman" w:cs="Times New Roman"/>
+        </w:rPr>
+        <w:t>processed_alg</w:t>
+      </w:r>
+      <w:proofErr w:type="spellEnd"/>
+      <w:r>
+        <w:rPr>
+          <w:rFonts w:ascii="Times New Roman" w:hAnsi="Times New Roman" w:cs="Times New Roman"/>
+        </w:rPr>
+        <w:t xml:space="preserve"> attempts to rectify this by </w:t>
+      </w:r>
+      <w:r>
+        <w:rPr>
+          <w:rFonts w:ascii="Times New Roman" w:hAnsi="Times New Roman" w:cs="Times New Roman"/>
+        </w:rPr>
+        <w:t xml:space="preserve">running the allocated job along with a job that has previously been assigned to the server that already has a scheduled job if the submission time of the new job is less than the starting time of the job in the server, allowing both </w:t>
+      </w:r>
+      <w:r>
+        <w:rPr>
+          <w:rFonts w:ascii="Times New Roman" w:hAnsi="Times New Roman" w:cs="Times New Roman"/>
+        </w:rPr>
+        <w:t>of the jobs to run in parallel.</w:t>
+      </w:r>
+      <w:r>
+        <w:rPr>
+          <w:rFonts w:ascii="Times New Roman" w:hAnsi="Times New Roman" w:cs="Times New Roman"/>
+        </w:rPr>
+        <w:t xml:space="preserve">   </w:t>
       </w:r>
     </w:p>
     <w:p>
@@ -257,6 +329,33 @@
         <w:t>Algorithm Description:</w:t>
       </w:r>
     </w:p>
+    <w:p/>
+    <w:p>
+      <w:pPr>
+        <w:rPr>
+          <w:rFonts w:ascii="Times New Roman" w:hAnsi="Times New Roman" w:cs="Times New Roman"/>
+        </w:rPr>
+      </w:pPr>
+      <w:r>
+        <w:rPr>
+          <w:rFonts w:ascii="Times New Roman" w:hAnsi="Times New Roman" w:cs="Times New Roman"/>
+        </w:rPr>
+        <w:t xml:space="preserve">This algorithm involves the use of a variation of the first fit algorithm which is used to find the first available servers. This algorithm still follows the initial condition of finding the first available servers to run jobs in which is determined through the memory disk space and the amount of CPU cores in comparison to the job’s requirements. This algorithm firstly starts off by iterating through the servers which are sorted through selection sort on this algorithm where it compares each of the jobs with the </w:t>
+      </w:r>
+      <w:r>
+        <w:rPr>
+          <w:rFonts w:ascii="Times New Roman" w:hAnsi="Times New Roman" w:cs="Times New Roman"/>
+        </w:rPr>
+        <w:lastRenderedPageBreak/>
+        <w:t>server to determine if that server has the capability to run the job. If that server has the capability to run the job</w:t>
+      </w:r>
+      <w:r>
+        <w:rPr>
+          <w:rFonts w:ascii="Times New Roman" w:hAnsi="Times New Roman" w:cs="Times New Roman"/>
+        </w:rPr>
+        <w:t>, then that server assigns the job. In the event that it cannot do so, the start time of the waiting job within the server is found and those jobs are made to work in parallel.</w:t>
+      </w:r>
+    </w:p>
     <w:p>
       <w:pPr>
         <w:pStyle w:val="Heading1"/>
@@ -265,6 +364,286 @@
         <w:t xml:space="preserve">Implementation Details: </w:t>
       </w:r>
     </w:p>
+    <w:p/>
+    <w:p>
+      <w:pPr>
+        <w:rPr>
+          <w:rFonts w:ascii="Times New Roman" w:hAnsi="Times New Roman" w:cs="Times New Roman"/>
+          <w:sz w:val="24"/>
+          <w:szCs w:val="24"/>
+        </w:rPr>
+      </w:pPr>
+      <w:r>
+        <w:rPr>
+          <w:rFonts w:ascii="Times New Roman" w:hAnsi="Times New Roman" w:cs="Times New Roman"/>
+          <w:sz w:val="24"/>
+          <w:szCs w:val="24"/>
+        </w:rPr>
+        <w:t xml:space="preserve">The implementation of this algorithm involves the use of two classes, </w:t>
+      </w:r>
+      <w:proofErr w:type="spellStart"/>
+      <w:r>
+        <w:rPr>
+          <w:rFonts w:ascii="Times New Roman" w:hAnsi="Times New Roman" w:cs="Times New Roman"/>
+          <w:sz w:val="24"/>
+          <w:szCs w:val="24"/>
+        </w:rPr>
+        <w:t>given_job</w:t>
+      </w:r>
+      <w:proofErr w:type="spellEnd"/>
+      <w:r>
+        <w:rPr>
+          <w:rFonts w:ascii="Times New Roman" w:hAnsi="Times New Roman" w:cs="Times New Roman"/>
+          <w:sz w:val="24"/>
+          <w:szCs w:val="24"/>
+        </w:rPr>
+        <w:t xml:space="preserve"> and </w:t>
+      </w:r>
+      <w:proofErr w:type="spellStart"/>
+      <w:r>
+        <w:rPr>
+          <w:rFonts w:ascii="Times New Roman" w:hAnsi="Times New Roman" w:cs="Times New Roman"/>
+          <w:sz w:val="24"/>
+          <w:szCs w:val="24"/>
+        </w:rPr>
+        <w:t>new_alg</w:t>
+      </w:r>
+      <w:proofErr w:type="spellEnd"/>
+      <w:r>
+        <w:rPr>
+          <w:rFonts w:ascii="Times New Roman" w:hAnsi="Times New Roman" w:cs="Times New Roman"/>
+          <w:sz w:val="24"/>
+          <w:szCs w:val="24"/>
+        </w:rPr>
+        <w:t xml:space="preserve">. </w:t>
+      </w:r>
+      <w:proofErr w:type="spellStart"/>
+      <w:r>
+        <w:rPr>
+          <w:rFonts w:ascii="Times New Roman" w:hAnsi="Times New Roman" w:cs="Times New Roman"/>
+          <w:sz w:val="24"/>
+          <w:szCs w:val="24"/>
+        </w:rPr>
+        <w:t>Given_job</w:t>
+      </w:r>
+      <w:proofErr w:type="spellEnd"/>
+      <w:r>
+        <w:rPr>
+          <w:rFonts w:ascii="Times New Roman" w:hAnsi="Times New Roman" w:cs="Times New Roman"/>
+          <w:sz w:val="24"/>
+          <w:szCs w:val="24"/>
+        </w:rPr>
+        <w:t xml:space="preserve"> </w:t>
+      </w:r>
+      <w:r>
+        <w:rPr>
+          <w:rFonts w:ascii="Times New Roman" w:hAnsi="Times New Roman" w:cs="Times New Roman"/>
+          <w:sz w:val="24"/>
+          <w:szCs w:val="24"/>
+        </w:rPr>
+        <w:t xml:space="preserve">contains the details of the job broken down into 6 different fields, submission time, the job ID, the estimated running time of the algorithm, the core count of the job, the resource memory and the resource disk. This second class, </w:t>
+      </w:r>
+      <w:proofErr w:type="spellStart"/>
+      <w:r>
+        <w:rPr>
+          <w:rFonts w:ascii="Times New Roman" w:hAnsi="Times New Roman" w:cs="Times New Roman"/>
+          <w:sz w:val="24"/>
+          <w:szCs w:val="24"/>
+        </w:rPr>
+        <w:t>new_alg</w:t>
+      </w:r>
+      <w:proofErr w:type="spellEnd"/>
+      <w:r>
+        <w:rPr>
+          <w:rFonts w:ascii="Times New Roman" w:hAnsi="Times New Roman" w:cs="Times New Roman"/>
+          <w:sz w:val="24"/>
+          <w:szCs w:val="24"/>
+        </w:rPr>
+        <w:t xml:space="preserve"> have 2 different algorithms, </w:t>
+      </w:r>
+      <w:proofErr w:type="spellStart"/>
+      <w:r>
+        <w:rPr>
+          <w:rFonts w:ascii="Times New Roman" w:hAnsi="Times New Roman" w:cs="Times New Roman"/>
+          <w:sz w:val="24"/>
+          <w:szCs w:val="24"/>
+        </w:rPr>
+        <w:t>server_sort</w:t>
+      </w:r>
+      <w:proofErr w:type="spellEnd"/>
+      <w:r>
+        <w:rPr>
+          <w:rFonts w:ascii="Times New Roman" w:hAnsi="Times New Roman" w:cs="Times New Roman"/>
+          <w:sz w:val="24"/>
+          <w:szCs w:val="24"/>
+        </w:rPr>
+        <w:t>, which involves the use of the</w:t>
+      </w:r>
+      <w:r>
+        <w:rPr>
+          <w:rFonts w:ascii="Times New Roman" w:hAnsi="Times New Roman" w:cs="Times New Roman"/>
+          <w:sz w:val="24"/>
+          <w:szCs w:val="24"/>
+        </w:rPr>
+        <w:t xml:space="preserve"> selection sort to </w:t>
+      </w:r>
+      <w:r>
+        <w:rPr>
+          <w:rFonts w:ascii="Times New Roman" w:hAnsi="Times New Roman" w:cs="Times New Roman"/>
+          <w:sz w:val="24"/>
+          <w:szCs w:val="24"/>
+        </w:rPr>
+        <w:t xml:space="preserve">sort the server into ascending order to be used when </w:t>
+      </w:r>
+      <w:proofErr w:type="spellStart"/>
+      <w:r>
+        <w:rPr>
+          <w:rFonts w:ascii="Times New Roman" w:hAnsi="Times New Roman" w:cs="Times New Roman"/>
+          <w:sz w:val="24"/>
+          <w:szCs w:val="24"/>
+        </w:rPr>
+        <w:t>scheduiling</w:t>
+      </w:r>
+      <w:proofErr w:type="spellEnd"/>
+      <w:r>
+        <w:rPr>
+          <w:rFonts w:ascii="Times New Roman" w:hAnsi="Times New Roman" w:cs="Times New Roman"/>
+          <w:sz w:val="24"/>
+          <w:szCs w:val="24"/>
+        </w:rPr>
+        <w:t xml:space="preserve"> the jobs. The </w:t>
+      </w:r>
+      <w:proofErr w:type="spellStart"/>
+      <w:r>
+        <w:rPr>
+          <w:rFonts w:ascii="Times New Roman" w:hAnsi="Times New Roman" w:cs="Times New Roman"/>
+          <w:sz w:val="24"/>
+          <w:szCs w:val="24"/>
+        </w:rPr>
+        <w:t>processed_alg</w:t>
+      </w:r>
+      <w:proofErr w:type="spellEnd"/>
+      <w:r>
+        <w:rPr>
+          <w:rFonts w:ascii="Times New Roman" w:hAnsi="Times New Roman" w:cs="Times New Roman"/>
+          <w:sz w:val="24"/>
+          <w:szCs w:val="24"/>
+        </w:rPr>
+        <w:t xml:space="preserve"> is used with a </w:t>
+      </w:r>
+      <w:proofErr w:type="spellStart"/>
+      <w:r>
+        <w:rPr>
+          <w:rFonts w:ascii="Times New Roman" w:hAnsi="Times New Roman" w:cs="Times New Roman"/>
+          <w:sz w:val="24"/>
+          <w:szCs w:val="24"/>
+        </w:rPr>
+        <w:t>given_job</w:t>
+      </w:r>
+      <w:proofErr w:type="spellEnd"/>
+      <w:r>
+        <w:rPr>
+          <w:rFonts w:ascii="Times New Roman" w:hAnsi="Times New Roman" w:cs="Times New Roman"/>
+          <w:sz w:val="24"/>
+          <w:szCs w:val="24"/>
+        </w:rPr>
+        <w:t xml:space="preserve"> object. The </w:t>
+      </w:r>
+      <w:proofErr w:type="spellStart"/>
+      <w:r>
+        <w:rPr>
+          <w:rFonts w:ascii="Times New Roman" w:hAnsi="Times New Roman" w:cs="Times New Roman"/>
+          <w:sz w:val="24"/>
+          <w:szCs w:val="24"/>
+        </w:rPr>
+        <w:t>processed_alg</w:t>
+      </w:r>
+      <w:proofErr w:type="spellEnd"/>
+      <w:r>
+        <w:rPr>
+          <w:rFonts w:ascii="Times New Roman" w:hAnsi="Times New Roman" w:cs="Times New Roman"/>
+          <w:sz w:val="24"/>
+          <w:szCs w:val="24"/>
+        </w:rPr>
+        <w:t xml:space="preserve"> algorithm uses the sorted server array and iterates through it along with the array list which is iterated through as well to find a server which has the resource capabilities of </w:t>
+      </w:r>
+      <w:r>
+        <w:rPr>
+          <w:rFonts w:ascii="Times New Roman" w:hAnsi="Times New Roman" w:cs="Times New Roman"/>
+          <w:sz w:val="24"/>
+          <w:szCs w:val="24"/>
+        </w:rPr>
+        <w:t xml:space="preserve">scheduling the job. </w:t>
+      </w:r>
+    </w:p>
+    <w:p>
+      <w:pPr>
+        <w:rPr>
+          <w:rFonts w:ascii="Times New Roman" w:hAnsi="Times New Roman" w:cs="Times New Roman"/>
+          <w:sz w:val="24"/>
+          <w:szCs w:val="24"/>
+        </w:rPr>
+      </w:pPr>
+    </w:p>
+    <w:p>
+      <w:pPr>
+        <w:rPr>
+          <w:rFonts w:ascii="Times New Roman" w:hAnsi="Times New Roman" w:cs="Times New Roman"/>
+          <w:sz w:val="24"/>
+          <w:szCs w:val="24"/>
+        </w:rPr>
+      </w:pPr>
+      <w:r>
+        <w:rPr>
+          <w:rFonts w:ascii="Times New Roman" w:hAnsi="Times New Roman" w:cs="Times New Roman"/>
+          <w:sz w:val="24"/>
+          <w:szCs w:val="24"/>
+        </w:rPr>
+        <w:t>In the event of no server being found, the start time of the waiting job within a server which has the resource capabilities but contains a job already in the server, the server</w:t>
+      </w:r>
+      <w:r>
+        <w:rPr>
+          <w:rFonts w:ascii="Times New Roman" w:hAnsi="Times New Roman" w:cs="Times New Roman"/>
+          <w:sz w:val="24"/>
+          <w:szCs w:val="24"/>
+        </w:rPr>
+        <w:t xml:space="preserve"> then runs both of the jobs together as well. A scheduling example where this algorithm can be used is when a job needs to be scheduled and all servers already have a waiting job. This algorithm can allow the job to be scheduled much more quickly, increasing the turnaround time and the resource utilisation and the cost for keeping a server open as well for first fit.</w:t>
+      </w:r>
+    </w:p>
+    <w:p>
+      <w:pPr>
+        <w:rPr>
+          <w:rFonts w:ascii="Times New Roman" w:hAnsi="Times New Roman" w:cs="Times New Roman"/>
+          <w:sz w:val="24"/>
+          <w:szCs w:val="24"/>
+        </w:rPr>
+      </w:pPr>
+    </w:p>
+    <w:p>
+      <w:pPr>
+        <w:rPr>
+          <w:rFonts w:ascii="Times New Roman" w:hAnsi="Times New Roman" w:cs="Times New Roman"/>
+          <w:sz w:val="24"/>
+          <w:szCs w:val="24"/>
+        </w:rPr>
+      </w:pPr>
+      <w:r>
+        <w:rPr>
+          <w:rFonts w:ascii="Times New Roman" w:hAnsi="Times New Roman" w:cs="Times New Roman"/>
+          <w:sz w:val="24"/>
+          <w:szCs w:val="24"/>
+        </w:rPr>
+        <w:t>The data structures that were used for this algorithm consisted of</w:t>
+      </w:r>
+      <w:r>
+        <w:rPr>
+          <w:rFonts w:ascii="Times New Roman" w:hAnsi="Times New Roman" w:cs="Times New Roman"/>
+          <w:sz w:val="24"/>
+          <w:szCs w:val="24"/>
+        </w:rPr>
+        <w:t xml:space="preserve"> array lists to store the servers and arrays storing the servers and the sorted servers.</w:t>
+      </w:r>
+    </w:p>
     <w:p>
       <w:pPr>
         <w:pStyle w:val="Heading1"/>
@@ -273,6 +652,146 @@
         <w:t xml:space="preserve">Evaluation: </w:t>
       </w:r>
     </w:p>
+    <w:p/>
+    <w:p>
+      <w:pPr>
+        <w:rPr>
+          <w:rFonts w:ascii="Times New Roman" w:hAnsi="Times New Roman" w:cs="Times New Roman"/>
+          <w:sz w:val="24"/>
+          <w:szCs w:val="24"/>
+        </w:rPr>
+      </w:pPr>
+      <w:r>
+        <w:rPr>
+          <w:rFonts w:ascii="Times New Roman" w:hAnsi="Times New Roman" w:cs="Times New Roman"/>
+          <w:sz w:val="24"/>
+          <w:szCs w:val="24"/>
+        </w:rPr>
+        <w:t xml:space="preserve">Upon use, this method allows jobs to be scheduled much more quickly and is much more efficient upon use. Due to this, this algorithm has a quicker turnaround time in comparison to the first fit algorithm and can reduce the resource utilisation, taking up less memory upon use when compared to the first fit algorithm which would require looping through the entire list of servers to find a suitable one to store the job, taking up more memory. </w:t>
+      </w:r>
+      <w:r>
+        <w:rPr>
+          <w:rFonts w:ascii="Times New Roman" w:hAnsi="Times New Roman" w:cs="Times New Roman"/>
+          <w:sz w:val="24"/>
+          <w:szCs w:val="24"/>
+        </w:rPr>
+        <w:t>Furthermore, the rental cost of the servers would also reduce primarily due to both jobs being executed in parallel to one another and completing much more quickly.</w:t>
+      </w:r>
+    </w:p>
+    <w:p>
+      <w:pPr>
+        <w:rPr>
+          <w:rFonts w:ascii="Times New Roman" w:hAnsi="Times New Roman" w:cs="Times New Roman"/>
+          <w:sz w:val="24"/>
+          <w:szCs w:val="24"/>
+        </w:rPr>
+      </w:pPr>
+    </w:p>
+    <w:p>
+      <w:pPr>
+        <w:rPr>
+          <w:rFonts w:ascii="Times New Roman" w:hAnsi="Times New Roman" w:cs="Times New Roman"/>
+          <w:sz w:val="24"/>
+          <w:szCs w:val="24"/>
+        </w:rPr>
+      </w:pPr>
+      <w:r>
+        <w:rPr>
+          <w:rFonts w:ascii="Times New Roman" w:hAnsi="Times New Roman" w:cs="Times New Roman"/>
+          <w:sz w:val="24"/>
+          <w:szCs w:val="24"/>
+        </w:rPr>
+        <w:t xml:space="preserve">This algorithm also </w:t>
+      </w:r>
+      <w:r>
+        <w:rPr>
+          <w:rFonts w:ascii="Times New Roman" w:hAnsi="Times New Roman" w:cs="Times New Roman"/>
+          <w:sz w:val="24"/>
+          <w:szCs w:val="24"/>
+        </w:rPr>
+        <w:t>performs more efficiently than the Worst Fit Algorithm upon execution. This is mainly because this algorithm contains less conditions to schedule a job into a server and allows the jobs to be completed together rather than waiting for one job to complete after the other.</w:t>
+      </w:r>
+    </w:p>
+    <w:p>
+      <w:pPr>
+        <w:rPr>
+          <w:rFonts w:ascii="Times New Roman" w:hAnsi="Times New Roman" w:cs="Times New Roman"/>
+          <w:sz w:val="24"/>
+          <w:szCs w:val="24"/>
+        </w:rPr>
+      </w:pPr>
+    </w:p>
+    <w:p>
+      <w:pPr>
+        <w:rPr>
+          <w:rFonts w:ascii="Times New Roman" w:hAnsi="Times New Roman" w:cs="Times New Roman"/>
+          <w:sz w:val="24"/>
+          <w:szCs w:val="24"/>
+        </w:rPr>
+      </w:pPr>
+      <w:r>
+        <w:rPr>
+          <w:rFonts w:ascii="Times New Roman" w:hAnsi="Times New Roman" w:cs="Times New Roman"/>
+          <w:sz w:val="24"/>
+          <w:szCs w:val="24"/>
+        </w:rPr>
+        <w:t xml:space="preserve">In comparison to the worst-fit algorithm, however, </w:t>
+      </w:r>
+      <w:proofErr w:type="spellStart"/>
+      <w:r>
+        <w:rPr>
+          <w:rFonts w:ascii="Times New Roman" w:hAnsi="Times New Roman" w:cs="Times New Roman"/>
+          <w:sz w:val="24"/>
+          <w:szCs w:val="24"/>
+        </w:rPr>
+        <w:t>processed_alg</w:t>
+      </w:r>
+      <w:proofErr w:type="spellEnd"/>
+      <w:r>
+        <w:rPr>
+          <w:rFonts w:ascii="Times New Roman" w:hAnsi="Times New Roman" w:cs="Times New Roman"/>
+          <w:sz w:val="24"/>
+          <w:szCs w:val="24"/>
+        </w:rPr>
+        <w:t xml:space="preserve"> has shortcomings on some areas as it would </w:t>
+      </w:r>
+      <w:proofErr w:type="spellStart"/>
+      <w:r>
+        <w:rPr>
+          <w:rFonts w:ascii="Times New Roman" w:hAnsi="Times New Roman" w:cs="Times New Roman"/>
+          <w:sz w:val="24"/>
+          <w:szCs w:val="24"/>
+        </w:rPr>
+        <w:t>hav</w:t>
+      </w:r>
+      <w:proofErr w:type="spellEnd"/>
+      <w:r>
+        <w:rPr>
+          <w:rFonts w:ascii="Times New Roman" w:hAnsi="Times New Roman" w:cs="Times New Roman"/>
+          <w:sz w:val="24"/>
+          <w:szCs w:val="24"/>
+        </w:rPr>
+        <w:t xml:space="preserve">  much less resource utilisation than </w:t>
+      </w:r>
+      <w:proofErr w:type="spellStart"/>
+      <w:r>
+        <w:rPr>
+          <w:rFonts w:ascii="Times New Roman" w:hAnsi="Times New Roman" w:cs="Times New Roman"/>
+          <w:sz w:val="24"/>
+          <w:szCs w:val="24"/>
+        </w:rPr>
+        <w:t>processed_alg</w:t>
+      </w:r>
+      <w:proofErr w:type="spellEnd"/>
+      <w:r>
+        <w:rPr>
+          <w:rFonts w:ascii="Times New Roman" w:hAnsi="Times New Roman" w:cs="Times New Roman"/>
+          <w:sz w:val="24"/>
+          <w:szCs w:val="24"/>
+        </w:rPr>
+        <w:t xml:space="preserve"> and therefore would be more efficient in use.</w:t>
+      </w:r>
+    </w:p>
     <w:p>
       <w:pPr>
         <w:pStyle w:val="Heading1"/>
@@ -281,6 +800,43 @@
         <w:t xml:space="preserve">Conclusion: </w:t>
       </w:r>
     </w:p>
+    <w:p/>
+    <w:p>
+      <w:pPr>
+        <w:rPr>
+          <w:rFonts w:ascii="Times New Roman" w:hAnsi="Times New Roman" w:cs="Times New Roman"/>
+          <w:sz w:val="24"/>
+          <w:szCs w:val="24"/>
+        </w:rPr>
+      </w:pPr>
+      <w:r>
+        <w:rPr>
+          <w:rFonts w:ascii="Times New Roman" w:hAnsi="Times New Roman" w:cs="Times New Roman"/>
+          <w:sz w:val="24"/>
+          <w:szCs w:val="24"/>
+        </w:rPr>
+        <w:t xml:space="preserve">In conclusion, it is clear that </w:t>
+      </w:r>
+      <w:proofErr w:type="spellStart"/>
+      <w:r>
+        <w:rPr>
+          <w:rFonts w:ascii="Times New Roman" w:hAnsi="Times New Roman" w:cs="Times New Roman"/>
+          <w:sz w:val="24"/>
+          <w:szCs w:val="24"/>
+        </w:rPr>
+        <w:t>processed_alg</w:t>
+      </w:r>
+      <w:proofErr w:type="spellEnd"/>
+      <w:r>
+        <w:rPr>
+          <w:rFonts w:ascii="Times New Roman" w:hAnsi="Times New Roman" w:cs="Times New Roman"/>
+          <w:sz w:val="24"/>
+          <w:szCs w:val="24"/>
+        </w:rPr>
+        <w:t xml:space="preserve"> is much more efficient than first and worst fit but would require more modifications to be better in quality than the best-fit algorithm.</w:t>
+      </w:r>
+    </w:p>
+    <w:p/>
     <w:p>
       <w:pPr>
         <w:pStyle w:val="Heading1"/>
@@ -298,7 +854,7 @@
       </w:r>
     </w:p>
     <w:sectPr>
-      <w:headerReference w:type="default" r:id="rId6"/>
+      <w:headerReference w:type="default" r:id="rId7"/>
       <w:pgSz w:w="11906" w:h="16838"/>
       <w:pgMar w:top="1440" w:right="1440" w:bottom="1440" w:left="1440" w:header="708" w:footer="708" w:gutter="0"/>
       <w:cols w:space="708"/>
@@ -370,6 +926,127 @@
     </w:r>
   </w:p>
 </w:hdr>
+</file>
+
+<file path=word/numbering.xml><?xml version="1.0" encoding="utf-8"?>
+<w:numbering xmlns:wpc="http://schemas.microsoft.com/office/word/2010/wordprocessingCanvas" xmlns:cx="http://schemas.microsoft.com/office/drawing/2014/chartex" xmlns:cx1="http://schemas.microsoft.com/office/drawing/2015/9/8/chartex" xmlns:cx2="http://schemas.microsoft.com/office/drawing/2015/10/21/chartex" xmlns:cx3="http://schemas.microsoft.com/office/drawing/2016/5/9/chartex" xmlns:cx4="http://schemas.microsoft.com/office/drawing/2016/5/10/chartex" xmlns:cx5="http://schemas.microsoft.com/office/drawing/2016/5/11/chartex" xmlns:cx6="http://schemas.microsoft.com/office/drawing/2016/5/12/chartex" xmlns:cx7="http://schemas.microsoft.com/office/drawing/2016/5/13/chartex" xmlns:cx8="http://schemas.microsoft.com/office/drawing/2016/5/14/chartex" xmlns:mc="http://schemas.openxmlformats.org/markup-compatibility/2006" xmlns:aink="http://schemas.microsoft.com/office/drawing/2016/ink" xmlns:am3d="http://schemas.microsoft.com/office/drawing/2017/model3d" xmlns:o="urn:schemas-microsoft-com:office:office" xmlns:r="http://schemas.openxmlformats.org/officeDocument/2006/relationships" xmlns:m="http://schemas.openxmlformats.org/officeDocument/2006/math" xmlns:v="urn:schemas-microsoft-com:vml" xmlns:wp14="http://schemas.microsoft.com/office/word/2010/wordprocessingDrawing" xmlns:wp="http://schemas.openxmlformats.org/drawingml/2006/wordprocessingDrawing" xmlns:w10="urn:schemas-microsoft-com:office:word" xmlns:w="http://schemas.openxmlformats.org/wordprocessingml/2006/main" xmlns:w14="http://schemas.microsoft.com/office/word/2010/wordml" xmlns:w15="http://schemas.microsoft.com/office/word/2012/wordml" xmlns:w16cex="http://schemas.microsoft.com/office/word/2018/wordml/cex" xmlns:w16cid="http://schemas.microsoft.com/office/word/2016/wordml/cid" xmlns:w16="http://schemas.microsoft.com/office/word/2018/wordml" xmlns:w16sdtdh="http://schemas.microsoft.com/office/word/2020/wordml/sdtdatahash" xmlns:w16se="http://schemas.microsoft.com/office/word/2015/wordml/symex" xmlns:wpg="http://schemas.microsoft.com/office/word/2010/wordprocessingGroup" xmlns:wpi="http://schemas.microsoft.com/office/word/2010/wordprocessingInk" xmlns:wne="http://schemas.microsoft.com/office/word/2006/wordml" xmlns:wps="http://schemas.microsoft.com/office/word/2010/wordprocessingShape" mc:Ignorable="w14 w15 w16se w16cid w16 w16cex w16sdtdh wp14">
+  <w:abstractNum w:abstractNumId="0" w15:restartNumberingAfterBreak="0">
+    <w:nsid w:val="153C5F80"/>
+    <w:multiLevelType w:val="hybridMultilevel"/>
+    <w:tmpl w:val="238E515C"/>
+    <w:lvl w:ilvl="0" w:tplc="65CCB6F4">
+      <w:start w:val="12"/>
+      <w:numFmt w:val="bullet"/>
+      <w:lvlText w:val="-"/>
+      <w:lvlJc w:val="left"/>
+      <w:pPr>
+        <w:ind w:left="720" w:hanging="360"/>
+      </w:pPr>
+      <w:rPr>
+        <w:rFonts w:ascii="Calibri" w:eastAsiaTheme="minorHAnsi" w:hAnsi="Calibri" w:cs="Calibri" w:hint="default"/>
+      </w:rPr>
+    </w:lvl>
+    <w:lvl w:ilvl="1" w:tplc="0C090003" w:tentative="1">
+      <w:start w:val="1"/>
+      <w:numFmt w:val="bullet"/>
+      <w:lvlText w:val="o"/>
+      <w:lvlJc w:val="left"/>
+      <w:pPr>
+        <w:ind w:left="1440" w:hanging="360"/>
+      </w:pPr>
+      <w:rPr>
+        <w:rFonts w:ascii="Courier New" w:hAnsi="Courier New" w:cs="Courier New" w:hint="default"/>
+      </w:rPr>
+    </w:lvl>
+    <w:lvl w:ilvl="2" w:tplc="0C090005" w:tentative="1">
+      <w:start w:val="1"/>
+      <w:numFmt w:val="bullet"/>
+      <w:lvlText w:val=""/>
+      <w:lvlJc w:val="left"/>
+      <w:pPr>
+        <w:ind w:left="2160" w:hanging="360"/>
+      </w:pPr>
+      <w:rPr>
+        <w:rFonts w:ascii="Wingdings" w:hAnsi="Wingdings" w:hint="default"/>
+      </w:rPr>
+    </w:lvl>
+    <w:lvl w:ilvl="3" w:tplc="0C090001" w:tentative="1">
+      <w:start w:val="1"/>
+      <w:numFmt w:val="bullet"/>
+      <w:lvlText w:val=""/>
+      <w:lvlJc w:val="left"/>
+      <w:pPr>
+        <w:ind w:left="2880" w:hanging="360"/>
+      </w:pPr>
+      <w:rPr>
+        <w:rFonts w:ascii="Symbol" w:hAnsi="Symbol" w:hint="default"/>
+      </w:rPr>
+    </w:lvl>
+    <w:lvl w:ilvl="4" w:tplc="0C090003" w:tentative="1">
+      <w:start w:val="1"/>
+      <w:numFmt w:val="bullet"/>
+      <w:lvlText w:val="o"/>
+      <w:lvlJc w:val="left"/>
+      <w:pPr>
+        <w:ind w:left="3600" w:hanging="360"/>
+      </w:pPr>
+      <w:rPr>
+        <w:rFonts w:ascii="Courier New" w:hAnsi="Courier New" w:cs="Courier New" w:hint="default"/>
+      </w:rPr>
+    </w:lvl>
+    <w:lvl w:ilvl="5" w:tplc="0C090005" w:tentative="1">
+      <w:start w:val="1"/>
+      <w:numFmt w:val="bullet"/>
+      <w:lvlText w:val=""/>
+      <w:lvlJc w:val="left"/>
+      <w:pPr>
+        <w:ind w:left="4320" w:hanging="360"/>
+      </w:pPr>
+      <w:rPr>
+        <w:rFonts w:ascii="Wingdings" w:hAnsi="Wingdings" w:hint="default"/>
+      </w:rPr>
+    </w:lvl>
+    <w:lvl w:ilvl="6" w:tplc="0C090001" w:tentative="1">
+      <w:start w:val="1"/>
+      <w:numFmt w:val="bullet"/>
+      <w:lvlText w:val=""/>
+      <w:lvlJc w:val="left"/>
+      <w:pPr>
+        <w:ind w:left="5040" w:hanging="360"/>
+      </w:pPr>
+      <w:rPr>
+        <w:rFonts w:ascii="Symbol" w:hAnsi="Symbol" w:hint="default"/>
+      </w:rPr>
+    </w:lvl>
+    <w:lvl w:ilvl="7" w:tplc="0C090003" w:tentative="1">
+      <w:start w:val="1"/>
+      <w:numFmt w:val="bullet"/>
+      <w:lvlText w:val="o"/>
+      <w:lvlJc w:val="left"/>
+      <w:pPr>
+        <w:ind w:left="5760" w:hanging="360"/>
+      </w:pPr>
+      <w:rPr>
+        <w:rFonts w:ascii="Courier New" w:hAnsi="Courier New" w:cs="Courier New" w:hint="default"/>
+      </w:rPr>
+    </w:lvl>
+    <w:lvl w:ilvl="8" w:tplc="0C090005" w:tentative="1">
+      <w:start w:val="1"/>
+      <w:numFmt w:val="bullet"/>
+      <w:lvlText w:val=""/>
+      <w:lvlJc w:val="left"/>
+      <w:pPr>
+        <w:ind w:left="6480" w:hanging="360"/>
+      </w:pPr>
+      <w:rPr>
+        <w:rFonts w:ascii="Wingdings" w:hAnsi="Wingdings" w:hint="default"/>
+      </w:rPr>
+    </w:lvl>
+  </w:abstractNum>
+  <w:num w:numId="1">
+    <w:abstractNumId w:val="0"/>
+  </w:num>
+</w:numbering>
 </file>
 
 <file path=word/styles.xml><?xml version="1.0" encoding="utf-8"?>
@@ -495,6 +1172,7 @@
     <w:lsdException w:name="HTML Sample" w:semiHidden="1" w:unhideWhenUsed="1"/>
     <w:lsdException w:name="HTML Typewriter" w:semiHidden="1" w:unhideWhenUsed="1"/>
     <w:lsdException w:name="HTML Variable" w:semiHidden="1" w:unhideWhenUsed="1"/>
+    <w:lsdException w:name="Normal Table" w:semiHidden="1" w:unhideWhenUsed="1"/>
     <w:lsdException w:name="annotation subject" w:semiHidden="1" w:unhideWhenUsed="1"/>
     <w:lsdException w:name="No List" w:semiHidden="1" w:unhideWhenUsed="1"/>
     <w:lsdException w:name="Outline List 1" w:semiHidden="1" w:unhideWhenUsed="1"/>
@@ -541,8 +1219,10 @@
     <w:lsdException w:name="Table Subtle 2" w:semiHidden="1" w:unhideWhenUsed="1"/>
     <w:lsdException w:name="Table Web 1" w:semiHidden="1" w:unhideWhenUsed="1"/>
     <w:lsdException w:name="Table Web 2" w:semiHidden="1" w:unhideWhenUsed="1"/>
+    <w:lsdException w:name="Table Web 3" w:semiHidden="1" w:unhideWhenUsed="1"/>
     <w:lsdException w:name="Balloon Text" w:semiHidden="1" w:unhideWhenUsed="1"/>
     <w:lsdException w:name="Table Grid" w:uiPriority="39"/>
+    <w:lsdException w:name="Table Theme" w:semiHidden="1" w:unhideWhenUsed="1"/>
     <w:lsdException w:name="Placeholder Text" w:semiHidden="1"/>
     <w:lsdException w:name="No Spacing" w:uiPriority="1" w:qFormat="1"/>
     <w:lsdException w:name="Light Shading" w:uiPriority="60"/>
@@ -874,6 +1554,17 @@
       <w:szCs w:val="32"/>
     </w:rPr>
   </w:style>
+  <w:style w:type="paragraph" w:styleId="ListParagraph">
+    <w:name w:val="List Paragraph"/>
+    <w:basedOn w:val="Normal"/>
+    <w:uiPriority w:val="34"/>
+    <w:qFormat/>
+    <w:rsid w:val="00B41BE0"/>
+    <w:pPr>
+      <w:ind w:left="720"/>
+      <w:contextualSpacing/>
+    </w:pPr>
+  </w:style>
 </w:styles>
 </file>
 

</xml_diff>